<commit_message>
Ajout du récapitulatif du rendez vous du 26 janvier 2016
</commit_message>
<xml_diff>
--- a/documents/qualité/réunions et rendez-vous/word/Rendez vous du 22 janvier 2016.docx
+++ b/documents/qualité/réunions et rendez-vous/word/Rendez vous du 22 janvier 2016.docx
@@ -57,8 +57,13 @@
         <w:jc w:val="both"/>
       </w:pPr>
       <w:r>
-        <w:t>HABCHI Hamza, KANE Amadou, FEKARI Mustapha, ZOUDANI Hamza, WESLATI Amal.</w:t>
+        <w:t>HABCHI Hamza, FEKARI Mustapha, ZOUDANI Hamza</w:t>
       </w:r>
+      <w:r>
+        <w:t>.</w:t>
+      </w:r>
+      <w:bookmarkStart w:id="0" w:name="_GoBack"/>
+      <w:bookmarkEnd w:id="0"/>
     </w:p>
     <w:p>
       <w:pPr>
@@ -320,10 +325,7 @@
         <w:ind w:left="720"/>
       </w:pPr>
       <w:r>
-        <w:t xml:space="preserve">Application </w:t>
-      </w:r>
-      <w:r>
-        <w:t>WEB</w:t>
+        <w:t>Application WEB</w:t>
       </w:r>
     </w:p>
     <w:p>
@@ -444,8 +446,6 @@
       <w:r>
         <w:t>Un premier rendez-vous est donné demain à Saint-Charles à 20h30 pour discuter un peu du sujet plus en détail.</w:t>
       </w:r>
-      <w:bookmarkStart w:id="0" w:name="_GoBack"/>
-      <w:bookmarkEnd w:id="0"/>
     </w:p>
     <w:p/>
     <w:p/>
@@ -536,7 +536,7 @@
       <w:rPr>
         <w:noProof/>
       </w:rPr>
-      <w:t>2</w:t>
+      <w:t>1</w:t>
     </w:r>
     <w:r>
       <w:rPr>
@@ -17952,18 +17952,18 @@
 </file>
 
 <file path=customXml/item2.xml><?xml version="1.0" encoding="utf-8"?>
+<mappings xmlns="http://schemas.microsoft.com/pics">
+  <picture>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</picture>
+</mappings>
+</file>
+
+<file path=customXml/item3.xml><?xml version="1.0" encoding="utf-8"?>
 <?mso-contentType ?>
 <FormTemplates xmlns="http://schemas.microsoft.com/sharepoint/v3/contenttype/forms">
   <Display>DocumentLibraryForm</Display>
   <Edit>AssetEditForm</Edit>
   <New>DocumentLibraryForm</New>
 </FormTemplates>
-</file>
-
-<file path=customXml/item3.xml><?xml version="1.0" encoding="utf-8"?>
-<mappings xmlns="http://schemas.microsoft.com/pics">
-  <picture>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</picture>
-</mappings>
 </file>
 
 <file path=customXml/item4.xml><?xml version="1.0" encoding="utf-8"?>
@@ -17979,6 +17979,14 @@
 </file>
 
 <file path=customXml/itemProps2.xml><?xml version="1.0" encoding="utf-8"?>
+<ds:datastoreItem xmlns:ds="http://schemas.openxmlformats.org/officeDocument/2006/customXml" ds:itemID="{F679E4D8-73D9-412D-B716-777944E71373}">
+  <ds:schemaRefs>
+    <ds:schemaRef ds:uri="http://schemas.microsoft.com/pics"/>
+  </ds:schemaRefs>
+</ds:datastoreItem>
+</file>
+
+<file path=customXml/itemProps3.xml><?xml version="1.0" encoding="utf-8"?>
 <ds:datastoreItem xmlns:ds="http://schemas.openxmlformats.org/officeDocument/2006/customXml" ds:itemID="{A0966A0A-6B65-41E4-8F37-6802FC2889E5}">
   <ds:schemaRefs>
     <ds:schemaRef ds:uri="http://schemas.microsoft.com/sharepoint/v3/contenttype/forms"/>
@@ -17986,16 +17994,8 @@
 </ds:datastoreItem>
 </file>
 
-<file path=customXml/itemProps3.xml><?xml version="1.0" encoding="utf-8"?>
-<ds:datastoreItem xmlns:ds="http://schemas.openxmlformats.org/officeDocument/2006/customXml" ds:itemID="{F679E4D8-73D9-412D-B716-777944E71373}">
-  <ds:schemaRefs>
-    <ds:schemaRef ds:uri="http://schemas.microsoft.com/pics"/>
-  </ds:schemaRefs>
-</ds:datastoreItem>
-</file>
-
 <file path=customXml/itemProps4.xml><?xml version="1.0" encoding="utf-8"?>
-<ds:datastoreItem xmlns:ds="http://schemas.openxmlformats.org/officeDocument/2006/customXml" ds:itemID="{36154CD1-F799-44C0-8BDE-4A7FA575FC0C}">
+<ds:datastoreItem xmlns:ds="http://schemas.openxmlformats.org/officeDocument/2006/customXml" ds:itemID="{B21FC6D8-9E22-4F23-8E08-15C5D20CFBDB}">
   <ds:schemaRefs>
     <ds:schemaRef ds:uri="http://schemas.openxmlformats.org/officeDocument/2006/bibliography"/>
   </ds:schemaRefs>

</xml_diff>